<commit_message>
added student usability study data
</commit_message>
<xml_diff>
--- a/Usability Study/Desktop Questionaire.docx
+++ b/Usability Study/Desktop Questionaire.docx
@@ -14,7 +14,16 @@
           <w:b/>
           <w:bCs/>
         </w:rPr>
-        <w:t>Mobile Application Questionnaire</w:t>
+        <w:t>Desktop</w:t>
+      </w:r>
+      <w:bookmarkStart w:id="0" w:name="_GoBack"/>
+      <w:bookmarkEnd w:id="0"/>
+      <w:r>
+        <w:rPr>
+          <w:b/>
+          <w:bCs/>
+        </w:rPr>
+        <w:t xml:space="preserve"> Application Questionnaire</w:t>
       </w:r>
     </w:p>
     <w:p>
@@ -109,7 +118,7 @@
           </w:ffData>
         </w:fldChar>
       </w:r>
-      <w:bookmarkStart w:id="0" w:name="Check1"/>
+      <w:bookmarkStart w:id="1" w:name="Check1"/>
       <w:r>
         <w:rPr>
           <w:rFonts w:ascii="Calibri" w:hAnsi="Calibri" w:cs="Calibri"/>
@@ -131,9 +140,17 @@
           <w:sz w:val="24"/>
           <w:szCs w:val="28"/>
         </w:rPr>
+        <w:fldChar w:fldCharType="separate"/>
+      </w:r>
+      <w:r>
+        <w:rPr>
+          <w:rFonts w:ascii="Calibri" w:hAnsi="Calibri" w:cs="Calibri"/>
+          <w:sz w:val="24"/>
+          <w:szCs w:val="28"/>
+        </w:rPr>
         <w:fldChar w:fldCharType="end"/>
       </w:r>
-      <w:bookmarkEnd w:id="0"/>
+      <w:bookmarkEnd w:id="1"/>
       <w:r>
         <w:rPr>
           <w:rFonts w:ascii="Calibri" w:hAnsi="Calibri" w:cs="Calibri"/>
@@ -197,6 +214,14 @@
           <w:sz w:val="24"/>
           <w:szCs w:val="28"/>
         </w:rPr>
+        <w:fldChar w:fldCharType="separate"/>
+      </w:r>
+      <w:r>
+        <w:rPr>
+          <w:rFonts w:ascii="Calibri" w:hAnsi="Calibri" w:cs="Calibri"/>
+          <w:sz w:val="24"/>
+          <w:szCs w:val="28"/>
+        </w:rPr>
         <w:fldChar w:fldCharType="end"/>
       </w:r>
       <w:r>
@@ -205,15 +230,7 @@
           <w:sz w:val="24"/>
           <w:szCs w:val="28"/>
         </w:rPr>
-        <w:t xml:space="preserve"> </w:t>
-      </w:r>
-      <w:r>
-        <w:rPr>
-          <w:rFonts w:ascii="Calibri" w:hAnsi="Calibri" w:cs="Calibri"/>
-          <w:sz w:val="24"/>
-          <w:szCs w:val="28"/>
-        </w:rPr>
-        <w:t>No</w:t>
+        <w:t xml:space="preserve"> No</w:t>
       </w:r>
     </w:p>
     <w:p>
@@ -412,23 +429,7 @@
           <w:sz w:val="24"/>
           <w:szCs w:val="28"/>
         </w:rPr>
-        <w:t xml:space="preserve">(please </w:t>
-      </w:r>
-      <w:r>
-        <w:rPr>
-          <w:rFonts w:ascii="Calibri" w:hAnsi="Calibri" w:cs="Calibri"/>
-          <w:sz w:val="24"/>
-          <w:szCs w:val="28"/>
-        </w:rPr>
-        <w:t>circle</w:t>
-      </w:r>
-      <w:r>
-        <w:rPr>
-          <w:rFonts w:ascii="Calibri" w:hAnsi="Calibri" w:cs="Calibri"/>
-          <w:sz w:val="24"/>
-          <w:szCs w:val="28"/>
-        </w:rPr>
-        <w:t>)</w:t>
+        <w:t>(please circle)</w:t>
       </w:r>
     </w:p>
     <w:p>
@@ -584,23 +585,7 @@
           <w:sz w:val="24"/>
           <w:szCs w:val="28"/>
         </w:rPr>
-        <w:t xml:space="preserve">(please </w:t>
-      </w:r>
-      <w:r>
-        <w:rPr>
-          <w:rFonts w:ascii="Calibri" w:hAnsi="Calibri" w:cs="Calibri"/>
-          <w:sz w:val="24"/>
-          <w:szCs w:val="28"/>
-        </w:rPr>
-        <w:t>circle</w:t>
-      </w:r>
-      <w:r>
-        <w:rPr>
-          <w:rFonts w:ascii="Calibri" w:hAnsi="Calibri" w:cs="Calibri"/>
-          <w:sz w:val="24"/>
-          <w:szCs w:val="28"/>
-        </w:rPr>
-        <w:t>)</w:t>
+        <w:t>(please circle)</w:t>
       </w:r>
     </w:p>
     <w:p>
@@ -1317,6 +1302,14 @@
           <w:sz w:val="24"/>
           <w:szCs w:val="28"/>
         </w:rPr>
+        <w:fldChar w:fldCharType="separate"/>
+      </w:r>
+      <w:r>
+        <w:rPr>
+          <w:rFonts w:ascii="Calibri" w:hAnsi="Calibri" w:cs="Calibri"/>
+          <w:sz w:val="24"/>
+          <w:szCs w:val="28"/>
+        </w:rPr>
         <w:fldChar w:fldCharType="end"/>
       </w:r>
       <w:r>
@@ -1382,6 +1375,14 @@
           <w:sz w:val="24"/>
           <w:szCs w:val="28"/>
         </w:rPr>
+        <w:fldChar w:fldCharType="separate"/>
+      </w:r>
+      <w:r>
+        <w:rPr>
+          <w:rFonts w:ascii="Calibri" w:hAnsi="Calibri" w:cs="Calibri"/>
+          <w:sz w:val="24"/>
+          <w:szCs w:val="28"/>
+        </w:rPr>
         <w:fldChar w:fldCharType="end"/>
       </w:r>
       <w:r>
@@ -1492,6 +1493,14 @@
           <w:sz w:val="24"/>
           <w:szCs w:val="28"/>
         </w:rPr>
+        <w:fldChar w:fldCharType="separate"/>
+      </w:r>
+      <w:r>
+        <w:rPr>
+          <w:rFonts w:ascii="Calibri" w:hAnsi="Calibri" w:cs="Calibri"/>
+          <w:sz w:val="24"/>
+          <w:szCs w:val="28"/>
+        </w:rPr>
         <w:fldChar w:fldCharType="end"/>
       </w:r>
       <w:r>
@@ -1557,6 +1566,14 @@
           <w:sz w:val="24"/>
           <w:szCs w:val="28"/>
         </w:rPr>
+        <w:fldChar w:fldCharType="separate"/>
+      </w:r>
+      <w:r>
+        <w:rPr>
+          <w:rFonts w:ascii="Calibri" w:hAnsi="Calibri" w:cs="Calibri"/>
+          <w:sz w:val="24"/>
+          <w:szCs w:val="28"/>
+        </w:rPr>
         <w:fldChar w:fldCharType="end"/>
       </w:r>
       <w:r>
@@ -1817,8 +1834,6 @@
           <w:szCs w:val="28"/>
         </w:rPr>
       </w:pPr>
-      <w:bookmarkStart w:id="1" w:name="_GoBack"/>
-      <w:bookmarkEnd w:id="1"/>
     </w:p>
     <w:p>
       <w:pPr>
@@ -1919,6 +1934,14 @@
           <w:sz w:val="24"/>
           <w:szCs w:val="28"/>
         </w:rPr>
+        <w:fldChar w:fldCharType="separate"/>
+      </w:r>
+      <w:r>
+        <w:rPr>
+          <w:rFonts w:ascii="Calibri" w:hAnsi="Calibri" w:cs="Calibri"/>
+          <w:sz w:val="24"/>
+          <w:szCs w:val="28"/>
+        </w:rPr>
         <w:fldChar w:fldCharType="end"/>
       </w:r>
       <w:r>
@@ -2006,6 +2029,14 @@
           <w:sz w:val="24"/>
           <w:szCs w:val="28"/>
         </w:rPr>
+        <w:fldChar w:fldCharType="separate"/>
+      </w:r>
+      <w:r>
+        <w:rPr>
+          <w:rFonts w:ascii="Calibri" w:hAnsi="Calibri" w:cs="Calibri"/>
+          <w:sz w:val="24"/>
+          <w:szCs w:val="28"/>
+        </w:rPr>
         <w:fldChar w:fldCharType="end"/>
       </w:r>
       <w:r>
@@ -2093,6 +2124,14 @@
           <w:sz w:val="24"/>
           <w:szCs w:val="28"/>
         </w:rPr>
+        <w:fldChar w:fldCharType="separate"/>
+      </w:r>
+      <w:r>
+        <w:rPr>
+          <w:rFonts w:ascii="Calibri" w:hAnsi="Calibri" w:cs="Calibri"/>
+          <w:sz w:val="24"/>
+          <w:szCs w:val="28"/>
+        </w:rPr>
         <w:fldChar w:fldCharType="end"/>
       </w:r>
       <w:r>
@@ -2180,6 +2219,14 @@
           <w:sz w:val="24"/>
           <w:szCs w:val="28"/>
         </w:rPr>
+        <w:fldChar w:fldCharType="separate"/>
+      </w:r>
+      <w:r>
+        <w:rPr>
+          <w:rFonts w:ascii="Calibri" w:hAnsi="Calibri" w:cs="Calibri"/>
+          <w:sz w:val="24"/>
+          <w:szCs w:val="28"/>
+        </w:rPr>
         <w:fldChar w:fldCharType="end"/>
       </w:r>
       <w:r>
@@ -2287,6 +2334,14 @@
           <w:sz w:val="24"/>
           <w:szCs w:val="28"/>
         </w:rPr>
+        <w:fldChar w:fldCharType="separate"/>
+      </w:r>
+      <w:r>
+        <w:rPr>
+          <w:rFonts w:ascii="Calibri" w:hAnsi="Calibri" w:cs="Calibri"/>
+          <w:sz w:val="24"/>
+          <w:szCs w:val="28"/>
+        </w:rPr>
         <w:fldChar w:fldCharType="end"/>
       </w:r>
       <w:r>
@@ -2374,6 +2429,14 @@
           <w:sz w:val="24"/>
           <w:szCs w:val="28"/>
         </w:rPr>
+        <w:fldChar w:fldCharType="separate"/>
+      </w:r>
+      <w:r>
+        <w:rPr>
+          <w:rFonts w:ascii="Calibri" w:hAnsi="Calibri" w:cs="Calibri"/>
+          <w:sz w:val="24"/>
+          <w:szCs w:val="28"/>
+        </w:rPr>
         <w:fldChar w:fldCharType="end"/>
       </w:r>
       <w:r>
@@ -2461,6 +2524,14 @@
           <w:sz w:val="24"/>
           <w:szCs w:val="28"/>
         </w:rPr>
+        <w:fldChar w:fldCharType="separate"/>
+      </w:r>
+      <w:r>
+        <w:rPr>
+          <w:rFonts w:ascii="Calibri" w:hAnsi="Calibri" w:cs="Calibri"/>
+          <w:sz w:val="24"/>
+          <w:szCs w:val="28"/>
+        </w:rPr>
         <w:fldChar w:fldCharType="end"/>
       </w:r>
       <w:r>
@@ -2548,6 +2619,14 @@
           <w:sz w:val="24"/>
           <w:szCs w:val="28"/>
         </w:rPr>
+        <w:fldChar w:fldCharType="separate"/>
+      </w:r>
+      <w:r>
+        <w:rPr>
+          <w:rFonts w:ascii="Calibri" w:hAnsi="Calibri" w:cs="Calibri"/>
+          <w:sz w:val="24"/>
+          <w:szCs w:val="28"/>
+        </w:rPr>
         <w:fldChar w:fldCharType="end"/>
       </w:r>
       <w:r>
@@ -2583,6 +2662,44 @@
     </w:sectPr>
   </w:body>
 </w:document>
+</file>
+
+<file path=word/endnotes.xml><?xml version="1.0" encoding="utf-8"?>
+<w:endnotes xmlns:wpc="http://schemas.microsoft.com/office/word/2010/wordprocessingCanvas" xmlns:cx="http://schemas.microsoft.com/office/drawing/2014/chartex" xmlns:cx1="http://schemas.microsoft.com/office/drawing/2015/9/8/chartex" xmlns:cx2="http://schemas.microsoft.com/office/drawing/2015/10/21/chartex" xmlns:cx3="http://schemas.microsoft.com/office/drawing/2016/5/9/chartex" xmlns:cx4="http://schemas.microsoft.com/office/drawing/2016/5/10/chartex" xmlns:cx5="http://schemas.microsoft.com/office/drawing/2016/5/11/chartex" xmlns:cx6="http://schemas.microsoft.com/office/drawing/2016/5/12/chartex" xmlns:cx7="http://schemas.microsoft.com/office/drawing/2016/5/13/chartex" xmlns:cx8="http://schemas.microsoft.com/office/drawing/2016/5/14/chartex" xmlns:mc="http://schemas.openxmlformats.org/markup-compatibility/2006" xmlns:aink="http://schemas.microsoft.com/office/drawing/2016/ink" xmlns:am3d="http://schemas.microsoft.com/office/drawing/2017/model3d" xmlns:o="urn:schemas-microsoft-com:office:office" xmlns:r="http://schemas.openxmlformats.org/officeDocument/2006/relationships" xmlns:m="http://schemas.openxmlformats.org/officeDocument/2006/math" xmlns:v="urn:schemas-microsoft-com:vml" xmlns:wp14="http://schemas.microsoft.com/office/word/2010/wordprocessingDrawing" xmlns:wp="http://schemas.openxmlformats.org/drawingml/2006/wordprocessingDrawing" xmlns:w10="urn:schemas-microsoft-com:office:word" xmlns:w="http://schemas.openxmlformats.org/wordprocessingml/2006/main" xmlns:w14="http://schemas.microsoft.com/office/word/2010/wordml" xmlns:w15="http://schemas.microsoft.com/office/word/2012/wordml" xmlns:w16cid="http://schemas.microsoft.com/office/word/2016/wordml/cid" xmlns:w16se="http://schemas.microsoft.com/office/word/2015/wordml/symex" xmlns:wpg="http://schemas.microsoft.com/office/word/2010/wordprocessingGroup" xmlns:wpi="http://schemas.microsoft.com/office/word/2010/wordprocessingInk" xmlns:wne="http://schemas.microsoft.com/office/word/2006/wordml" xmlns:wps="http://schemas.microsoft.com/office/word/2010/wordprocessingShape" mc:Ignorable="w14 w15 w16se w16cid wp14">
+  <w:endnote w:type="separator" w:id="-1">
+    <w:p>
+      <w:r>
+        <w:separator/>
+      </w:r>
+    </w:p>
+  </w:endnote>
+  <w:endnote w:type="continuationSeparator" w:id="0">
+    <w:p>
+      <w:r>
+        <w:continuationSeparator/>
+      </w:r>
+    </w:p>
+  </w:endnote>
+</w:endnotes>
+</file>
+
+<file path=word/footnotes.xml><?xml version="1.0" encoding="utf-8"?>
+<w:footnotes xmlns:wpc="http://schemas.microsoft.com/office/word/2010/wordprocessingCanvas" xmlns:cx="http://schemas.microsoft.com/office/drawing/2014/chartex" xmlns:cx1="http://schemas.microsoft.com/office/drawing/2015/9/8/chartex" xmlns:cx2="http://schemas.microsoft.com/office/drawing/2015/10/21/chartex" xmlns:cx3="http://schemas.microsoft.com/office/drawing/2016/5/9/chartex" xmlns:cx4="http://schemas.microsoft.com/office/drawing/2016/5/10/chartex" xmlns:cx5="http://schemas.microsoft.com/office/drawing/2016/5/11/chartex" xmlns:cx6="http://schemas.microsoft.com/office/drawing/2016/5/12/chartex" xmlns:cx7="http://schemas.microsoft.com/office/drawing/2016/5/13/chartex" xmlns:cx8="http://schemas.microsoft.com/office/drawing/2016/5/14/chartex" xmlns:mc="http://schemas.openxmlformats.org/markup-compatibility/2006" xmlns:aink="http://schemas.microsoft.com/office/drawing/2016/ink" xmlns:am3d="http://schemas.microsoft.com/office/drawing/2017/model3d" xmlns:o="urn:schemas-microsoft-com:office:office" xmlns:r="http://schemas.openxmlformats.org/officeDocument/2006/relationships" xmlns:m="http://schemas.openxmlformats.org/officeDocument/2006/math" xmlns:v="urn:schemas-microsoft-com:vml" xmlns:wp14="http://schemas.microsoft.com/office/word/2010/wordprocessingDrawing" xmlns:wp="http://schemas.openxmlformats.org/drawingml/2006/wordprocessingDrawing" xmlns:w10="urn:schemas-microsoft-com:office:word" xmlns:w="http://schemas.openxmlformats.org/wordprocessingml/2006/main" xmlns:w14="http://schemas.microsoft.com/office/word/2010/wordml" xmlns:w15="http://schemas.microsoft.com/office/word/2012/wordml" xmlns:w16cid="http://schemas.microsoft.com/office/word/2016/wordml/cid" xmlns:w16se="http://schemas.microsoft.com/office/word/2015/wordml/symex" xmlns:wpg="http://schemas.microsoft.com/office/word/2010/wordprocessingGroup" xmlns:wpi="http://schemas.microsoft.com/office/word/2010/wordprocessingInk" xmlns:wne="http://schemas.microsoft.com/office/word/2006/wordml" xmlns:wps="http://schemas.microsoft.com/office/word/2010/wordprocessingShape" mc:Ignorable="w14 w15 w16se w16cid wp14">
+  <w:footnote w:type="separator" w:id="-1">
+    <w:p>
+      <w:r>
+        <w:separator/>
+      </w:r>
+    </w:p>
+  </w:footnote>
+  <w:footnote w:type="continuationSeparator" w:id="0">
+    <w:p>
+      <w:r>
+        <w:continuationSeparator/>
+      </w:r>
+    </w:p>
+  </w:footnote>
+</w:footnotes>
 </file>
 
 <file path=word/numbering.xml><?xml version="1.0" encoding="utf-8"?>
@@ -3938,6 +4055,48 @@
       <w:contextualSpacing/>
     </w:pPr>
   </w:style>
+  <w:style w:type="paragraph" w:styleId="Header">
+    <w:name w:val="header"/>
+    <w:basedOn w:val="Normal"/>
+    <w:link w:val="HeaderChar"/>
+    <w:uiPriority w:val="99"/>
+    <w:unhideWhenUsed/>
+    <w:rsid w:val="00F631AB"/>
+    <w:pPr>
+      <w:tabs>
+        <w:tab w:val="center" w:pos="4513"/>
+        <w:tab w:val="right" w:pos="9026"/>
+      </w:tabs>
+    </w:pPr>
+  </w:style>
+  <w:style w:type="character" w:customStyle="1" w:styleId="HeaderChar">
+    <w:name w:val="Header Char"/>
+    <w:basedOn w:val="DefaultParagraphFont"/>
+    <w:link w:val="Header"/>
+    <w:uiPriority w:val="99"/>
+    <w:rsid w:val="00F631AB"/>
+  </w:style>
+  <w:style w:type="paragraph" w:styleId="Footer">
+    <w:name w:val="footer"/>
+    <w:basedOn w:val="Normal"/>
+    <w:link w:val="FooterChar"/>
+    <w:uiPriority w:val="99"/>
+    <w:unhideWhenUsed/>
+    <w:rsid w:val="00F631AB"/>
+    <w:pPr>
+      <w:tabs>
+        <w:tab w:val="center" w:pos="4513"/>
+        <w:tab w:val="right" w:pos="9026"/>
+      </w:tabs>
+    </w:pPr>
+  </w:style>
+  <w:style w:type="character" w:customStyle="1" w:styleId="FooterChar">
+    <w:name w:val="Footer Char"/>
+    <w:basedOn w:val="DefaultParagraphFont"/>
+    <w:link w:val="Footer"/>
+    <w:uiPriority w:val="99"/>
+    <w:rsid w:val="00F631AB"/>
+  </w:style>
 </w:styles>
 </file>
 
@@ -4207,7 +4366,7 @@
 </file>
 
 <file path=customXml/itemProps1.xml><?xml version="1.0" encoding="utf-8"?>
-<ds:datastoreItem xmlns:ds="http://schemas.openxmlformats.org/officeDocument/2006/customXml" ds:itemID="{49CF5E7F-95DE-8042-9D40-C3F415EF08B7}">
+<ds:datastoreItem xmlns:ds="http://schemas.openxmlformats.org/officeDocument/2006/customXml" ds:itemID="{BBFFADCE-4141-0C46-8D53-F85C014C1C6E}">
   <ds:schemaRefs>
     <ds:schemaRef ds:uri="http://schemas.openxmlformats.org/officeDocument/2006/bibliography"/>
   </ds:schemaRefs>

</xml_diff>